<commit_message>
added lesson 1 lesson plan
</commit_message>
<xml_diff>
--- a/documentation/overview.docx
+++ b/documentation/overview.docx
@@ -636,6 +636,37 @@
             <w:r>
               <w:t xml:space="preserve">Toy car, track </w:t>
             </w:r>
+            <w:bookmarkStart w:id="0" w:name="_GoBack"/>
+            <w:bookmarkEnd w:id="0"/>
+          </w:p>
+        </w:tc>
+      </w:tr>
+      <w:tr>
+        <w:tc>
+          <w:tcPr>
+            <w:tcW w:w="1824" w:type="dxa"/>
+            <w:vMerge/>
+          </w:tcPr>
+          <w:p/>
+        </w:tc>
+        <w:tc>
+          <w:tcPr>
+            <w:tcW w:w="591" w:type="dxa"/>
+          </w:tcPr>
+          <w:p>
+            <w:r>
+              <w:t>1</w:t>
+            </w:r>
+          </w:p>
+        </w:tc>
+        <w:tc>
+          <w:tcPr>
+            <w:tcW w:w="7078" w:type="dxa"/>
+          </w:tcPr>
+          <w:p>
+            <w:r>
+              <w:t>Power supply</w:t>
+            </w:r>
           </w:p>
         </w:tc>
       </w:tr>
@@ -712,7 +743,15 @@
         <w:t xml:space="preserve">. </w:t>
       </w:r>
       <w:r>
-        <w:t>Using the Pibrella interface card, students will write trivial programs that contain all the building blocks which will be used for reading the sensors in the final part of the project.</w:t>
+        <w:t xml:space="preserve">Using the </w:t>
+      </w:r>
+      <w:proofErr w:type="spellStart"/>
+      <w:r>
+        <w:t>Pibrella</w:t>
+      </w:r>
+      <w:proofErr w:type="spellEnd"/>
+      <w:r>
+        <w:t xml:space="preserve"> interface card, students will write trivial programs that contain all the building blocks which will be used for reading the sensors in the final part of the project.</w:t>
       </w:r>
     </w:p>
     <w:p>
@@ -734,13 +773,18 @@
         <w:t>After students are able to read the information from sensors usin</w:t>
       </w:r>
       <w:r>
-        <w:t>g the Pibrella board, speeds and times can be calculated using the SCRATCH programming language on the Raspberry pi.  At this point it may be useful to save the work and give students free reign to make their own game mechanic and experiment with writing their own software or to summarise and think of how they can use their sensors in the real world.</w:t>
-      </w:r>
-    </w:p>
-    <w:p>
-      <w:bookmarkStart w:id="0" w:name="_GoBack"/>
-      <w:bookmarkEnd w:id="0"/>
-    </w:p>
+        <w:t xml:space="preserve">g the </w:t>
+      </w:r>
+      <w:proofErr w:type="spellStart"/>
+      <w:r>
+        <w:t>Pibrella</w:t>
+      </w:r>
+      <w:proofErr w:type="spellEnd"/>
+      <w:r>
+        <w:t xml:space="preserve"> board, speeds and times can be calculated using the SCRATCH programming language on the Raspberry pi.  At this point it may be useful to save the work and give students free reign to make their own game mechanic and experiment with writing their own software or to summarise and think of how they can use their sensors in the real world.</w:t>
+      </w:r>
+    </w:p>
+    <w:p/>
     <w:p/>
     <w:sectPr>
       <w:pgSz w:w="11906" w:h="16838"/>

</xml_diff>